<commit_message>
se carga modelo canvas
</commit_message>
<xml_diff>
--- a/Pedido de comidas - Proyecto Integrador II.docx
+++ b/Pedido de comidas - Proyecto Integrador II.docx
@@ -11,6 +11,7 @@
           <w:docPartUnique/>
         </w:docPartObj>
       </w:sdtPr>
+      <w:sdtEndPr/>
       <w:sdtContent>
         <w:p>
           <w:r>
@@ -171,7 +172,13 @@
     <w:sdt>
       <w:sdtPr>
         <w:rPr>
-          <w:lang w:val="es-ES"/>
+          <w:rFonts w:asciiTheme="minorHAnsi" w:eastAsiaTheme="minorHAnsi" w:hAnsiTheme="minorHAnsi" w:cstheme="minorBidi"/>
+          <w:b w:val="0"/>
+          <w:bCs w:val="0"/>
+          <w:color w:val="auto"/>
+          <w:sz w:val="24"/>
+          <w:szCs w:val="24"/>
+          <w:lang w:val="es-ES" w:eastAsia="en-US"/>
         </w:rPr>
         <w:id w:val="96229626"/>
         <w:docPartObj>
@@ -181,12 +188,8 @@
       </w:sdtPr>
       <w:sdtEndPr>
         <w:rPr>
-          <w:rFonts w:asciiTheme="minorHAnsi" w:eastAsiaTheme="minorHAnsi" w:hAnsiTheme="minorHAnsi" w:cstheme="minorBidi"/>
           <w:noProof/>
-          <w:color w:val="auto"/>
-          <w:sz w:val="24"/>
-          <w:szCs w:val="24"/>
-          <w:lang w:val="es-ES_tradnl" w:eastAsia="en-US"/>
+          <w:lang w:val="es-ES_tradnl"/>
         </w:rPr>
       </w:sdtEndPr>
       <w:sdtContent>
@@ -1087,8 +1090,21 @@
         </w:numPr>
       </w:pPr>
       <w:r>
-        <w:t>Toshiro A. Kuratomi Nakamura</w:t>
-      </w:r>
+        <w:t xml:space="preserve">Toshiro A. </w:t>
+      </w:r>
+      <w:proofErr w:type="spellStart"/>
+      <w:r>
+        <w:t>Kuratomi</w:t>
+      </w:r>
+      <w:proofErr w:type="spellEnd"/>
+      <w:r>
+        <w:t xml:space="preserve"> </w:t>
+      </w:r>
+      <w:proofErr w:type="spellStart"/>
+      <w:r>
+        <w:t>Nakamura</w:t>
+      </w:r>
+      <w:proofErr w:type="spellEnd"/>
     </w:p>
     <w:p/>
     <w:p/>
@@ -1107,24 +1123,89 @@
       </w:pPr>
       <w:bookmarkStart w:id="4" w:name="_Toc506763490"/>
       <w:r>
-        <w:t>Modelo Canvas</w:t>
+        <w:t xml:space="preserve">Modelo </w:t>
+      </w:r>
+      <w:proofErr w:type="spellStart"/>
+      <w:r>
+        <w:t>Canvas</w:t>
       </w:r>
       <w:bookmarkEnd w:id="4"/>
+      <w:proofErr w:type="spellEnd"/>
+    </w:p>
+    <w:p/>
+    <w:p>
+      <w:pPr>
+        <w:ind w:left="432"/>
+      </w:pPr>
+      <w:bookmarkStart w:id="5" w:name="_GoBack"/>
+      <w:r>
+        <w:rPr>
+          <w:noProof/>
+          <w:lang w:eastAsia="es-ES_tradnl"/>
+        </w:rPr>
+        <w:drawing>
+          <wp:inline distT="0" distB="0" distL="0" distR="0" wp14:anchorId="6D7BCA7B" wp14:editId="1D0744F0">
+            <wp:extent cx="5134646" cy="3851275"/>
+            <wp:effectExtent l="0" t="0" r="0" b="9525"/>
+            <wp:docPr id="2" name="Imagen 2"/>
+            <wp:cNvGraphicFramePr>
+              <a:graphicFrameLocks xmlns:a="http://schemas.openxmlformats.org/drawingml/2006/main" noChangeAspect="1"/>
+            </wp:cNvGraphicFramePr>
+            <a:graphic xmlns:a="http://schemas.openxmlformats.org/drawingml/2006/main">
+              <a:graphicData uri="http://schemas.openxmlformats.org/drawingml/2006/picture">
+                <pic:pic xmlns:pic="http://schemas.openxmlformats.org/drawingml/2006/picture">
+                  <pic:nvPicPr>
+                    <pic:cNvPr id="2" name="Canvas Cafeteria.jpg"/>
+                    <pic:cNvPicPr/>
+                  </pic:nvPicPr>
+                  <pic:blipFill>
+                    <a:blip r:embed="rId8">
+                      <a:extLst>
+                        <a:ext uri="{28A0092B-C50C-407E-A947-70E740481C1C}">
+                          <a14:useLocalDpi xmlns:a14="http://schemas.microsoft.com/office/drawing/2010/main" val="0"/>
+                        </a:ext>
+                      </a:extLst>
+                    </a:blip>
+                    <a:stretch>
+                      <a:fillRect/>
+                    </a:stretch>
+                  </pic:blipFill>
+                  <pic:spPr>
+                    <a:xfrm>
+                      <a:off x="0" y="0"/>
+                      <a:ext cx="5135271" cy="3851744"/>
+                    </a:xfrm>
+                    <a:prstGeom prst="rect">
+                      <a:avLst/>
+                    </a:prstGeom>
+                  </pic:spPr>
+                </pic:pic>
+              </a:graphicData>
+            </a:graphic>
+          </wp:inline>
+        </w:drawing>
+      </w:r>
+      <w:bookmarkEnd w:id="5"/>
     </w:p>
     <w:p>
       <w:pPr>
         <w:pStyle w:val="Ttulo1"/>
       </w:pPr>
-      <w:bookmarkStart w:id="5" w:name="_Toc506763491"/>
+      <w:bookmarkStart w:id="6" w:name="_Toc506763491"/>
+      <w:proofErr w:type="spellStart"/>
       <w:r>
         <w:t>Produc</w:t>
       </w:r>
-      <w:bookmarkStart w:id="6" w:name="_GoBack"/>
+      <w:proofErr w:type="spellEnd"/>
+      <w:r>
+        <w:t xml:space="preserve"> </w:t>
+      </w:r>
+      <w:proofErr w:type="spellStart"/>
+      <w:r>
+        <w:t>Value</w:t>
+      </w:r>
       <w:bookmarkEnd w:id="6"/>
-      <w:r>
-        <w:t xml:space="preserve"> Value</w:t>
-      </w:r>
-      <w:bookmarkEnd w:id="5"/>
+      <w:proofErr w:type="spellEnd"/>
     </w:p>
     <w:p>
       <w:pPr>
@@ -1409,9 +1490,9 @@
     </w:p>
     <w:p/>
     <w:sectPr>
-      <w:headerReference w:type="default" r:id="rId8"/>
-      <w:footerReference w:type="even" r:id="rId9"/>
-      <w:footerReference w:type="default" r:id="rId10"/>
+      <w:headerReference w:type="default" r:id="rId9"/>
+      <w:footerReference w:type="even" r:id="rId10"/>
+      <w:footerReference w:type="default" r:id="rId11"/>
       <w:pgSz w:w="12240" w:h="15840"/>
       <w:pgMar w:top="1417" w:right="1701" w:bottom="1417" w:left="1701" w:header="708" w:footer="708" w:gutter="0"/>
       <w:pgBorders w:display="notFirstPage">
@@ -3906,7 +3987,7 @@
 </file>
 
 <file path=customXml/itemProps1.xml><?xml version="1.0" encoding="utf-8"?>
-<ds:datastoreItem xmlns:ds="http://schemas.openxmlformats.org/officeDocument/2006/customXml" ds:itemID="{560A5A39-65A4-ED44-9D48-5322369EE478}">
+<ds:datastoreItem xmlns:ds="http://schemas.openxmlformats.org/officeDocument/2006/customXml" ds:itemID="{3BCBFFC9-5872-2146-AEEF-F41B5EAA5800}">
   <ds:schemaRefs>
     <ds:schemaRef ds:uri="http://schemas.openxmlformats.org/officeDocument/2006/bibliography"/>
   </ds:schemaRefs>

</xml_diff>